<commit_message>
Added header to pdbs phase 1 response breakdown
</commit_message>
<xml_diff>
--- a/pdbs/phase_1/data/pdbs_phase_1_response_breakdown.docx
+++ b/pdbs/phase_1/data/pdbs_phase_1_response_breakdown.docx
@@ -1662,6 +1662,9 @@
         </w:tc>
       </w:tr>
       <w:tr>
+        <w:trPr>
+          <w:trHeight w:val="242"/>
+        </w:trPr>
         <w:tc>
           <w:tcPr>
             <w:tcW w:w="2988" w:type="dxa"/>
@@ -1708,6 +1711,8 @@
           <w:numId w:val="1"/>
         </w:numPr>
       </w:pPr>
+      <w:bookmarkStart w:id="0" w:name="_GoBack"/>
+      <w:bookmarkEnd w:id="0"/>
       <w:r>
         <w:t>Neutered status:</w:t>
       </w:r>
@@ -1833,6 +1838,7 @@
           </w:tcPr>
           <w:p>
             <w:r>
+              <w:lastRenderedPageBreak/>
               <w:t>No</w:t>
             </w:r>
           </w:p>
@@ -1878,7 +1884,6 @@
           </w:tcPr>
           <w:p>
             <w:r>
-              <w:lastRenderedPageBreak/>
               <w:t>I don’t know</w:t>
             </w:r>
           </w:p>
@@ -3589,6 +3594,7 @@
           </w:tcPr>
           <w:p>
             <w:r>
+              <w:lastRenderedPageBreak/>
               <w:t>Excessive barking</w:t>
             </w:r>
           </w:p>
@@ -3656,7 +3662,6 @@
           </w:tcPr>
           <w:p>
             <w:r>
-              <w:lastRenderedPageBreak/>
               <w:t>Mounting/humping</w:t>
             </w:r>
           </w:p>
@@ -5143,6 +5148,7 @@
           </w:tcPr>
           <w:p>
             <w:r>
+              <w:lastRenderedPageBreak/>
               <w:t>No response</w:t>
             </w:r>
           </w:p>
@@ -5265,7 +5271,6 @@
           </w:tcPr>
           <w:p>
             <w:r>
-              <w:lastRenderedPageBreak/>
               <w:t>Level 1</w:t>
             </w:r>
           </w:p>
@@ -6537,6 +6542,7 @@
               <w:jc w:val="center"/>
             </w:pPr>
             <w:r>
+              <w:lastRenderedPageBreak/>
               <w:t>Response</w:t>
             </w:r>
           </w:p>
@@ -6726,7 +6732,6 @@
         </w:numPr>
       </w:pPr>
       <w:r>
-        <w:lastRenderedPageBreak/>
         <w:t>In which way had &lt;dog&gt; soiled in the house?</w:t>
       </w:r>
     </w:p>
@@ -8074,6 +8079,7 @@
           </w:tcPr>
           <w:p>
             <w:r>
+              <w:lastRenderedPageBreak/>
               <w:t>Owner</w:t>
             </w:r>
           </w:p>
@@ -8221,7 +8227,6 @@
               <w:jc w:val="center"/>
             </w:pPr>
             <w:r>
-              <w:lastRenderedPageBreak/>
               <w:t>Response</w:t>
             </w:r>
           </w:p>
@@ -9406,6 +9411,7 @@
         </w:numPr>
       </w:pPr>
       <w:r>
+        <w:lastRenderedPageBreak/>
         <w:t>Bolted</w:t>
       </w:r>
       <w:r>
@@ -9706,7 +9712,6 @@
           </w:tcPr>
           <w:p>
             <w:r>
-              <w:lastRenderedPageBreak/>
               <w:t>Yes</w:t>
             </w:r>
           </w:p>
@@ -9990,8 +9995,6 @@
             <w:r>
               <w:t>68.4</w:t>
             </w:r>
-            <w:bookmarkStart w:id="0" w:name="_GoBack"/>
-            <w:bookmarkEnd w:id="0"/>
           </w:p>
         </w:tc>
         <w:tc>
@@ -10266,12 +10269,7 @@
     </w:tbl>
     <w:p/>
     <w:sectPr>
-      <w:headerReference w:type="even" r:id="rId7"/>
-      <w:headerReference w:type="default" r:id="rId8"/>
-      <w:footerReference w:type="even" r:id="rId9"/>
-      <w:footerReference w:type="default" r:id="rId10"/>
-      <w:headerReference w:type="first" r:id="rId11"/>
-      <w:footerReference w:type="first" r:id="rId12"/>
+      <w:headerReference w:type="default" r:id="rId7"/>
       <w:pgSz w:w="12240" w:h="15840"/>
       <w:pgMar w:top="1440" w:right="1440" w:bottom="1440" w:left="1440" w:header="720" w:footer="720" w:gutter="0"/>
       <w:cols w:space="720"/>
@@ -10300,36 +10298,6 @@
 </w:endnotes>
 </file>
 
-<file path=word/footer1.xml><?xml version="1.0" encoding="utf-8"?>
-<w:ftr xmlns:wpc="http://schemas.microsoft.com/office/word/2010/wordprocessingCanvas" xmlns:mo="http://schemas.microsoft.com/office/mac/office/2008/main" xmlns:mc="http://schemas.openxmlformats.org/markup-compatibility/2006" xmlns:mv="urn:schemas-microsoft-com:mac:vml" xmlns:o="urn:schemas-microsoft-com:office:office" xmlns:r="http://schemas.openxmlformats.org/officeDocument/2006/relationships" xmlns:m="http://schemas.openxmlformats.org/officeDocument/2006/math" xmlns:v="urn:schemas-microsoft-com:vml" xmlns:wp14="http://schemas.microsoft.com/office/word/2010/wordprocessingDrawing" xmlns:wp="http://schemas.openxmlformats.org/drawingml/2006/wordprocessingDrawing" xmlns:w10="urn:schemas-microsoft-com:office:word" xmlns:w="http://schemas.openxmlformats.org/wordprocessingml/2006/main" xmlns:w14="http://schemas.microsoft.com/office/word/2010/wordml" xmlns:w15="http://schemas.microsoft.com/office/word/2012/wordml" xmlns:wpg="http://schemas.microsoft.com/office/word/2010/wordprocessingGroup" xmlns:wpi="http://schemas.microsoft.com/office/word/2010/wordprocessingInk" xmlns:wne="http://schemas.microsoft.com/office/word/2006/wordml" xmlns:wps="http://schemas.microsoft.com/office/word/2010/wordprocessingShape" mc:Ignorable="w14 w15 wp14">
-  <w:p>
-    <w:pPr>
-      <w:pStyle w:val="Footer"/>
-    </w:pPr>
-  </w:p>
-</w:ftr>
-</file>
-
-<file path=word/footer2.xml><?xml version="1.0" encoding="utf-8"?>
-<w:ftr xmlns:wpc="http://schemas.microsoft.com/office/word/2010/wordprocessingCanvas" xmlns:mo="http://schemas.microsoft.com/office/mac/office/2008/main" xmlns:mc="http://schemas.openxmlformats.org/markup-compatibility/2006" xmlns:mv="urn:schemas-microsoft-com:mac:vml" xmlns:o="urn:schemas-microsoft-com:office:office" xmlns:r="http://schemas.openxmlformats.org/officeDocument/2006/relationships" xmlns:m="http://schemas.openxmlformats.org/officeDocument/2006/math" xmlns:v="urn:schemas-microsoft-com:vml" xmlns:wp14="http://schemas.microsoft.com/office/word/2010/wordprocessingDrawing" xmlns:wp="http://schemas.openxmlformats.org/drawingml/2006/wordprocessingDrawing" xmlns:w10="urn:schemas-microsoft-com:office:word" xmlns:w="http://schemas.openxmlformats.org/wordprocessingml/2006/main" xmlns:w14="http://schemas.microsoft.com/office/word/2010/wordml" xmlns:w15="http://schemas.microsoft.com/office/word/2012/wordml" xmlns:wpg="http://schemas.microsoft.com/office/word/2010/wordprocessingGroup" xmlns:wpi="http://schemas.microsoft.com/office/word/2010/wordprocessingInk" xmlns:wne="http://schemas.microsoft.com/office/word/2006/wordml" xmlns:wps="http://schemas.microsoft.com/office/word/2010/wordprocessingShape" mc:Ignorable="w14 w15 wp14">
-  <w:p>
-    <w:pPr>
-      <w:pStyle w:val="Footer"/>
-    </w:pPr>
-  </w:p>
-</w:ftr>
-</file>
-
-<file path=word/footer3.xml><?xml version="1.0" encoding="utf-8"?>
-<w:ftr xmlns:wpc="http://schemas.microsoft.com/office/word/2010/wordprocessingCanvas" xmlns:mo="http://schemas.microsoft.com/office/mac/office/2008/main" xmlns:mc="http://schemas.openxmlformats.org/markup-compatibility/2006" xmlns:mv="urn:schemas-microsoft-com:mac:vml" xmlns:o="urn:schemas-microsoft-com:office:office" xmlns:r="http://schemas.openxmlformats.org/officeDocument/2006/relationships" xmlns:m="http://schemas.openxmlformats.org/officeDocument/2006/math" xmlns:v="urn:schemas-microsoft-com:vml" xmlns:wp14="http://schemas.microsoft.com/office/word/2010/wordprocessingDrawing" xmlns:wp="http://schemas.openxmlformats.org/drawingml/2006/wordprocessingDrawing" xmlns:w10="urn:schemas-microsoft-com:office:word" xmlns:w="http://schemas.openxmlformats.org/wordprocessingml/2006/main" xmlns:w14="http://schemas.microsoft.com/office/word/2010/wordml" xmlns:w15="http://schemas.microsoft.com/office/word/2012/wordml" xmlns:wpg="http://schemas.microsoft.com/office/word/2010/wordprocessingGroup" xmlns:wpi="http://schemas.microsoft.com/office/word/2010/wordprocessingInk" xmlns:wne="http://schemas.microsoft.com/office/word/2006/wordml" xmlns:wps="http://schemas.microsoft.com/office/word/2010/wordprocessingShape" mc:Ignorable="w14 w15 wp14">
-  <w:p>
-    <w:pPr>
-      <w:pStyle w:val="Footer"/>
-    </w:pPr>
-  </w:p>
-</w:ftr>
-</file>
-
 <file path=word/footnotes.xml><?xml version="1.0" encoding="utf-8"?>
 <w:footnotes xmlns:wpc="http://schemas.microsoft.com/office/word/2010/wordprocessingCanvas" xmlns:mo="http://schemas.microsoft.com/office/mac/office/2008/main" xmlns:mc="http://schemas.openxmlformats.org/markup-compatibility/2006" xmlns:mv="urn:schemas-microsoft-com:mac:vml" xmlns:o="urn:schemas-microsoft-com:office:office" xmlns:r="http://schemas.openxmlformats.org/officeDocument/2006/relationships" xmlns:m="http://schemas.openxmlformats.org/officeDocument/2006/math" xmlns:v="urn:schemas-microsoft-com:vml" xmlns:wp14="http://schemas.microsoft.com/office/word/2010/wordprocessingDrawing" xmlns:wp="http://schemas.openxmlformats.org/drawingml/2006/wordprocessingDrawing" xmlns:w10="urn:schemas-microsoft-com:office:word" xmlns:w="http://schemas.openxmlformats.org/wordprocessingml/2006/main" xmlns:w14="http://schemas.microsoft.com/office/word/2010/wordml" xmlns:w15="http://schemas.microsoft.com/office/word/2012/wordml" xmlns:wpg="http://schemas.microsoft.com/office/word/2010/wordprocessingGroup" xmlns:wpi="http://schemas.microsoft.com/office/word/2010/wordprocessingInk" xmlns:wne="http://schemas.microsoft.com/office/word/2006/wordml" xmlns:wps="http://schemas.microsoft.com/office/word/2010/wordprocessingShape" mc:Ignorable="w14 w15 wp14">
   <w:footnote w:type="separator" w:id="-1">
@@ -10354,26 +10322,34 @@
   <w:p>
     <w:pPr>
       <w:pStyle w:val="Header"/>
+      <w:jc w:val="center"/>
     </w:pPr>
+    <w:r>
+      <w:t>Pet Dog Behavior Survey</w:t>
+    </w:r>
   </w:p>
-</w:hdr>
-</file>
-
-<file path=word/header2.xml><?xml version="1.0" encoding="utf-8"?>
-<w:hdr xmlns:wpc="http://schemas.microsoft.com/office/word/2010/wordprocessingCanvas" xmlns:mo="http://schemas.microsoft.com/office/mac/office/2008/main" xmlns:mc="http://schemas.openxmlformats.org/markup-compatibility/2006" xmlns:mv="urn:schemas-microsoft-com:mac:vml" xmlns:o="urn:schemas-microsoft-com:office:office" xmlns:r="http://schemas.openxmlformats.org/officeDocument/2006/relationships" xmlns:m="http://schemas.openxmlformats.org/officeDocument/2006/math" xmlns:v="urn:schemas-microsoft-com:vml" xmlns:wp14="http://schemas.microsoft.com/office/word/2010/wordprocessingDrawing" xmlns:wp="http://schemas.openxmlformats.org/drawingml/2006/wordprocessingDrawing" xmlns:w10="urn:schemas-microsoft-com:office:word" xmlns:w="http://schemas.openxmlformats.org/wordprocessingml/2006/main" xmlns:w14="http://schemas.microsoft.com/office/word/2010/wordml" xmlns:w15="http://schemas.microsoft.com/office/word/2012/wordml" xmlns:wpg="http://schemas.microsoft.com/office/word/2010/wordprocessingGroup" xmlns:wpi="http://schemas.microsoft.com/office/word/2010/wordprocessingInk" xmlns:wne="http://schemas.microsoft.com/office/word/2006/wordml" xmlns:wps="http://schemas.microsoft.com/office/word/2010/wordprocessingShape" mc:Ignorable="w14 w15 wp14">
   <w:p>
     <w:pPr>
       <w:pStyle w:val="Header"/>
+      <w:jc w:val="center"/>
     </w:pPr>
+    <w:r>
+      <w:t>Phase I</w:t>
+    </w:r>
   </w:p>
-</w:hdr>
-</file>
-
-<file path=word/header3.xml><?xml version="1.0" encoding="utf-8"?>
-<w:hdr xmlns:wpc="http://schemas.microsoft.com/office/word/2010/wordprocessingCanvas" xmlns:mo="http://schemas.microsoft.com/office/mac/office/2008/main" xmlns:mc="http://schemas.openxmlformats.org/markup-compatibility/2006" xmlns:mv="urn:schemas-microsoft-com:mac:vml" xmlns:o="urn:schemas-microsoft-com:office:office" xmlns:r="http://schemas.openxmlformats.org/officeDocument/2006/relationships" xmlns:m="http://schemas.openxmlformats.org/officeDocument/2006/math" xmlns:v="urn:schemas-microsoft-com:vml" xmlns:wp14="http://schemas.microsoft.com/office/word/2010/wordprocessingDrawing" xmlns:wp="http://schemas.openxmlformats.org/drawingml/2006/wordprocessingDrawing" xmlns:w10="urn:schemas-microsoft-com:office:word" xmlns:w="http://schemas.openxmlformats.org/wordprocessingml/2006/main" xmlns:w14="http://schemas.microsoft.com/office/word/2010/wordml" xmlns:w15="http://schemas.microsoft.com/office/word/2012/wordml" xmlns:wpg="http://schemas.microsoft.com/office/word/2010/wordprocessingGroup" xmlns:wpi="http://schemas.microsoft.com/office/word/2010/wordprocessingInk" xmlns:wne="http://schemas.microsoft.com/office/word/2006/wordml" xmlns:wps="http://schemas.microsoft.com/office/word/2010/wordprocessingShape" mc:Ignorable="w14 w15 wp14">
   <w:p>
     <w:pPr>
       <w:pStyle w:val="Header"/>
+      <w:jc w:val="center"/>
+    </w:pPr>
+    <w:r>
+      <w:t>Response Breakdown</w:t>
+    </w:r>
+  </w:p>
+  <w:p>
+    <w:pPr>
+      <w:pStyle w:val="Header"/>
+      <w:jc w:val="center"/>
     </w:pPr>
   </w:p>
 </w:hdr>

</xml_diff>